<commit_message>
add odt file, finish up current draft of test doc
</commit_message>
<xml_diff>
--- a/docs/test-document.docx
+++ b/docs/test-document.docx
@@ -4,12 +4,20 @@
   <w:body>
     <w:p>
       <w:pPr>
-        <w:pStyle w:val="style25"/>
+        <w:pStyle w:val="style24"/>
         <w:spacing w:after="120" w:before="240"/>
       </w:pPr>
       <w:r>
         <w:rPr/>
         <w:t>Table of Contents</w:t>
+      </w:r>
+    </w:p>
+    <w:p>
+      <w:pPr>
+        <w:pStyle w:val="style0"/>
+      </w:pPr>
+      <w:r>
+        <w:rPr/>
       </w:r>
     </w:p>
     <w:p>
@@ -27,7 +35,7 @@
     </w:p>
     <w:p>
       <w:pPr>
-        <w:pStyle w:val="style26"/>
+        <w:pStyle w:val="style25"/>
         <w:tabs>
           <w:tab w:leader="dot" w:pos="9638" w:val="right"/>
         </w:tabs>
@@ -50,7 +58,7 @@
     </w:p>
     <w:p>
       <w:pPr>
-        <w:pStyle w:val="style27"/>
+        <w:pStyle w:val="style26"/>
         <w:tabs>
           <w:tab w:leader="dot" w:pos="9921" w:val="right"/>
         </w:tabs>
@@ -64,7 +72,7 @@
     </w:p>
     <w:p>
       <w:pPr>
-        <w:pStyle w:val="style28"/>
+        <w:pStyle w:val="style27"/>
         <w:tabs>
           <w:tab w:leader="dot" w:pos="10204" w:val="right"/>
         </w:tabs>
@@ -78,7 +86,7 @@
     </w:p>
     <w:p>
       <w:pPr>
-        <w:pStyle w:val="style28"/>
+        <w:pStyle w:val="style27"/>
         <w:tabs>
           <w:tab w:leader="dot" w:pos="10204" w:val="right"/>
         </w:tabs>
@@ -87,12 +95,26 @@
         <w:rPr/>
         <w:t>Linux Installation</w:t>
         <w:tab/>
-        <w:t>3</w:t>
+        <w:t>1</w:t>
       </w:r>
     </w:p>
     <w:p>
       <w:pPr>
         <w:pStyle w:val="style27"/>
+        <w:tabs>
+          <w:tab w:leader="dot" w:pos="10204" w:val="right"/>
+        </w:tabs>
+      </w:pPr>
+      <w:r>
+        <w:rPr/>
+        <w:t>Increasing debugging</w:t>
+        <w:tab/>
+        <w:t>2</w:t>
+      </w:r>
+    </w:p>
+    <w:p>
+      <w:pPr>
+        <w:pStyle w:val="style26"/>
         <w:tabs>
           <w:tab w:leader="dot" w:pos="9921" w:val="right"/>
         </w:tabs>
@@ -100,6 +122,20 @@
       <w:r>
         <w:rPr/>
         <w:t>Procedures For Tests</w:t>
+        <w:tab/>
+        <w:t>3</w:t>
+      </w:r>
+    </w:p>
+    <w:p>
+      <w:pPr>
+        <w:pStyle w:val="style27"/>
+        <w:tabs>
+          <w:tab w:leader="dot" w:pos="10204" w:val="right"/>
+        </w:tabs>
+      </w:pPr>
+      <w:r>
+        <w:rPr/>
+        <w:t>Testing reboot</w:t>
         <w:tab/>
         <w:t>3</w:t>
       </w:r>
@@ -121,10 +157,42 @@
     </w:p>
     <w:p>
       <w:pPr>
+        <w:pStyle w:val="style26"/>
+        <w:tabs>
+          <w:tab w:leader="dot" w:pos="9921" w:val="right"/>
+          <w:tab w:leader="dot" w:pos="10204" w:val="right"/>
+        </w:tabs>
+      </w:pPr>
+      <w:r>
+        <w:rPr/>
+      </w:r>
+    </w:p>
+    <w:p>
+      <w:pPr>
+        <w:pStyle w:val="style0"/>
+      </w:pPr>
+      <w:r>
+        <w:rPr/>
+      </w:r>
+    </w:p>
+    <w:p>
+      <w:pPr>
+        <w:sectPr>
+          <w:formProt w:val="off"/>
+          <w:pgSz w:h="16838" w:w="11906"/>
+          <w:docGrid w:charSpace="0" w:linePitch="240" w:type="default"/>
+          <w:textDirection w:val="lrTb"/>
+          <w:type w:val="continuous"/>
+          <w:pgMar w:bottom="1134" w:left="1134" w:right="1134" w:top="1134"/>
+        </w:sectPr>
+      </w:pPr>
+    </w:p>
+    <w:p>
+      <w:pPr>
         <w:pStyle w:val="style1"/>
         <w:numPr>
           <w:ilvl w:val="0"/>
-          <w:numId w:val="1"/>
+          <w:numId w:val="2"/>
         </w:numPr>
       </w:pPr>
       <w:r>
@@ -137,7 +205,7 @@
         <w:pStyle w:val="style2"/>
         <w:numPr>
           <w:ilvl w:val="1"/>
-          <w:numId w:val="1"/>
+          <w:numId w:val="2"/>
         </w:numPr>
       </w:pPr>
       <w:r>
@@ -151,7 +219,7 @@
     </w:p>
     <w:p>
       <w:pPr>
-        <w:pStyle w:val="style21"/>
+        <w:pStyle w:val="style20"/>
       </w:pPr>
       <w:r>
         <w:rPr>
@@ -164,7 +232,7 @@
     </w:p>
     <w:p>
       <w:pPr>
-        <w:pStyle w:val="style21"/>
+        <w:pStyle w:val="style20"/>
       </w:pPr>
       <w:r>
         <w:rPr>
@@ -177,6 +245,7 @@
       <w:hyperlink r:id="rId2">
         <w:r>
           <w:rPr>
+            <w:rStyle w:val="style18"/>
             <w:u w:val="none"/>
             <w:b w:val="off"/>
             <w:bCs w:val="off"/>
@@ -199,12 +268,11 @@
         <w:pStyle w:val="style3"/>
         <w:numPr>
           <w:ilvl w:val="2"/>
-          <w:numId w:val="1"/>
+          <w:numId w:val="2"/>
         </w:numPr>
       </w:pPr>
       <w:r>
         <w:rPr/>
-        <w:t>Windows Installation</w:t>
         <w:drawing>
           <wp:inline distB="0" distL="0" distR="0" distT="0">
             <wp:extent cx="4552315" cy="2578100"/>
@@ -254,7 +322,20 @@
     </w:p>
     <w:p>
       <w:pPr>
-        <w:pStyle w:val="style21"/>
+        <w:pStyle w:val="style3"/>
+        <w:numPr>
+          <w:ilvl w:val="2"/>
+          <w:numId w:val="1"/>
+        </w:numPr>
+      </w:pPr>
+      <w:r>
+        <w:rPr/>
+        <w:t>Windows Installation</w:t>
+      </w:r>
+    </w:p>
+    <w:p>
+      <w:pPr>
+        <w:pStyle w:val="style20"/>
       </w:pPr>
       <w:r>
         <w:rPr/>
@@ -263,7 +344,7 @@
     </w:p>
     <w:p>
       <w:pPr>
-        <w:pStyle w:val="style21"/>
+        <w:pStyle w:val="style20"/>
       </w:pPr>
       <w:r>
         <w:rPr/>
@@ -272,7 +353,7 @@
     </w:p>
     <w:p>
       <w:pPr>
-        <w:pStyle w:val="style21"/>
+        <w:pStyle w:val="style20"/>
       </w:pPr>
       <w:r>
         <w:rPr/>
@@ -281,7 +362,7 @@
     </w:p>
     <w:p>
       <w:pPr>
-        <w:pStyle w:val="style21"/>
+        <w:pStyle w:val="style20"/>
       </w:pPr>
       <w:r>
         <w:rPr/>
@@ -290,7 +371,7 @@
     </w:p>
     <w:p>
       <w:pPr>
-        <w:pStyle w:val="style21"/>
+        <w:pStyle w:val="style20"/>
       </w:pPr>
       <w:r>
         <w:rPr/>
@@ -299,7 +380,7 @@
     </w:p>
     <w:p>
       <w:pPr>
-        <w:pStyle w:val="style21"/>
+        <w:pStyle w:val="style20"/>
         <w:ind w:hanging="0" w:left="709" w:right="0"/>
       </w:pPr>
       <w:r>
@@ -311,14 +392,13 @@
     </w:p>
     <w:p>
       <w:pPr>
-        <w:pStyle w:val="style21"/>
-      </w:pPr>
-      <w:r>
-        <w:rPr/>
-        <w:t>Installation logging will display, if you encounter any errors during installation please collect the error and report it.</w:t>
+        <w:pStyle w:val="style20"/>
+      </w:pPr>
+      <w:r>
+        <w:rPr/>
         <w:drawing>
           <wp:inline distB="0" distL="0" distR="0" distT="0">
-            <wp:extent cx="3439795" cy="1206500"/>
+            <wp:extent cx="3439160" cy="1206500"/>
             <wp:effectExtent b="0" l="0" r="0" t="0"/>
             <wp:docPr descr="A description..." id="1" name="Picture"/>
             <wp:cNvGraphicFramePr>
@@ -343,7 +423,7 @@
                   <pic:spPr bwMode="auto">
                     <a:xfrm>
                       <a:off x="0" y="0"/>
-                      <a:ext cx="3439795" cy="1206500"/>
+                      <a:ext cx="3439160" cy="1206500"/>
                     </a:xfrm>
                     <a:prstGeom prst="rect">
                       <a:avLst/>
@@ -365,10 +445,19 @@
     </w:p>
     <w:p>
       <w:pPr>
+        <w:pStyle w:val="style20"/>
+      </w:pPr>
+      <w:r>
+        <w:rPr/>
+        <w:t>Installation logging will display, if you encounter any errors during installation please collect the error and report it.</w:t>
+      </w:r>
+    </w:p>
+    <w:p>
+      <w:pPr>
         <w:pStyle w:val="style3"/>
         <w:numPr>
           <w:ilvl w:val="2"/>
-          <w:numId w:val="1"/>
+          <w:numId w:val="2"/>
         </w:numPr>
       </w:pPr>
       <w:r>
@@ -378,7 +467,7 @@
     </w:p>
     <w:p>
       <w:pPr>
-        <w:pStyle w:val="style21"/>
+        <w:pStyle w:val="style20"/>
       </w:pPr>
       <w:r>
         <w:rPr/>
@@ -387,7 +476,7 @@
     </w:p>
     <w:p>
       <w:pPr>
-        <w:pStyle w:val="style21"/>
+        <w:pStyle w:val="style20"/>
       </w:pPr>
       <w:r>
         <w:rPr/>
@@ -396,7 +485,7 @@
     </w:p>
     <w:p>
       <w:pPr>
-        <w:pStyle w:val="style21"/>
+        <w:pStyle w:val="style20"/>
         <w:ind w:hanging="0" w:left="709" w:right="0"/>
       </w:pPr>
       <w:r>
@@ -408,6 +497,7 @@
       <w:hyperlink r:id="rId5">
         <w:r>
           <w:rPr>
+            <w:rStyle w:val="style18"/>
             <w:rStyle w:val="style18"/>
             <w:rFonts w:ascii="Liberation Mono" w:hAnsi="Liberation Mono"/>
           </w:rPr>
@@ -417,19 +507,17 @@
     </w:p>
     <w:p>
       <w:pPr>
-        <w:pStyle w:val="style21"/>
+        <w:pStyle w:val="style20"/>
         <w:ind w:hanging="0" w:left="0" w:right="0"/>
       </w:pPr>
       <w:r>
-        <w:rPr>
-          <w:rFonts w:ascii="Liberation Serif" w:hAnsi="Liberation Serif"/>
-        </w:rPr>
+        <w:rPr/>
         <w:t>Make the bootstrap file executable, then run it:</w:t>
       </w:r>
     </w:p>
     <w:p>
       <w:pPr>
-        <w:pStyle w:val="style21"/>
+        <w:pStyle w:val="style20"/>
         <w:ind w:hanging="0" w:left="709" w:right="0"/>
       </w:pPr>
       <w:r>
@@ -441,7 +529,7 @@
     </w:p>
     <w:p>
       <w:pPr>
-        <w:pStyle w:val="style21"/>
+        <w:pStyle w:val="style20"/>
         <w:ind w:hanging="0" w:left="709" w:right="0"/>
       </w:pPr>
       <w:r>
@@ -453,13 +541,11 @@
     </w:p>
     <w:p>
       <w:pPr>
-        <w:pStyle w:val="style21"/>
+        <w:pStyle w:val="style20"/>
         <w:ind w:hanging="0" w:left="0" w:right="0"/>
       </w:pPr>
       <w:r>
-        <w:rPr>
-          <w:rFonts w:ascii="Liberation Serif" w:hAnsi="Liberation Serif"/>
-        </w:rPr>
+        <w:rPr/>
         <w:t>Installation logging will display, if you encounter any errors during installation please collect the error and report it.</w:t>
       </w:r>
     </w:p>
@@ -468,7 +554,7 @@
         <w:pStyle w:val="style3"/>
         <w:numPr>
           <w:ilvl w:val="2"/>
-          <w:numId w:val="1"/>
+          <w:numId w:val="2"/>
         </w:numPr>
       </w:pPr>
       <w:r>
@@ -480,66 +566,56 @@
     </w:p>
     <w:p>
       <w:pPr>
-        <w:pStyle w:val="style21"/>
-      </w:pPr>
-      <w:r>
-        <w:rPr>
-          <w:rFonts w:ascii="Liberation Serif" w:hAnsi="Liberation Serif"/>
-        </w:rPr>
+        <w:pStyle w:val="style20"/>
+      </w:pPr>
+      <w:r>
+        <w:rPr/>
         <w:t>If you encounter a problem, and can reproduce it, please increase the logging on the UCA and provide us with the full log including the problem.</w:t>
       </w:r>
     </w:p>
     <w:p>
       <w:pPr>
-        <w:pStyle w:val="style21"/>
-      </w:pPr>
-      <w:r>
-        <w:rPr>
-          <w:rFonts w:ascii="Liberation Serif" w:hAnsi="Liberation Serif"/>
-        </w:rPr>
+        <w:pStyle w:val="style20"/>
+      </w:pPr>
+      <w:r>
+        <w:rPr/>
         <w:t>The log file for the UCA is called “clieant-agent-base.log” and it can be found in “</w:t>
       </w:r>
       <w:hyperlink r:id="rId6">
         <w:r>
           <w:rPr>
             <w:rStyle w:val="style18"/>
-            <w:rFonts w:ascii="Liberation Serif" w:hAnsi="Liberation Serif"/>
+            <w:rStyle w:val="style18"/>
           </w:rPr>
           <w:t>C:\EIL</w:t>
         </w:r>
       </w:hyperlink>
       <w:r>
-        <w:rPr>
-          <w:rFonts w:ascii="Liberation Serif" w:hAnsi="Liberation Serif"/>
-        </w:rPr>
+        <w:rPr/>
         <w:t>” under Windows and “/opt/intel/eil/clientagent/home” under Linux.</w:t>
       </w:r>
     </w:p>
     <w:p>
       <w:pPr>
-        <w:pStyle w:val="style21"/>
-      </w:pPr>
-      <w:r>
-        <w:rPr>
-          <w:rFonts w:ascii="Liberation Serif" w:hAnsi="Liberation Serif"/>
-        </w:rPr>
+        <w:pStyle w:val="style20"/>
+      </w:pPr>
+      <w:r>
+        <w:rPr/>
         <w:t>Increasing the debugging level can be done in the “clientagent.cfg” file (also found in the above directories). Specifically, increase the logging level to 3, 4 or 5.</w:t>
       </w:r>
     </w:p>
     <w:p>
       <w:pPr>
-        <w:pStyle w:val="style21"/>
-      </w:pPr>
-      <w:r>
-        <w:rPr>
-          <w:rFonts w:ascii="Liberation Serif" w:hAnsi="Liberation Serif"/>
-        </w:rPr>
+        <w:pStyle w:val="style20"/>
+      </w:pPr>
+      <w:r>
+        <w:rPr/>
         <w:t>Once you have modified the logging level it is generally a good idea to ensure the UCA has restarted. Under Windows, this can be done in the Services screen, and under Linux this can be done by executing the following init script:</w:t>
       </w:r>
     </w:p>
     <w:p>
       <w:pPr>
-        <w:pStyle w:val="style21"/>
+        <w:pStyle w:val="style20"/>
         <w:ind w:hanging="0" w:left="709" w:right="0"/>
       </w:pPr>
       <w:r>
@@ -551,19 +627,21 @@
     </w:p>
     <w:p>
       <w:pPr>
-        <w:pStyle w:val="style21"/>
+        <w:pStyle w:val="style20"/>
         <w:ind w:hanging="0" w:left="0" w:right="0"/>
       </w:pPr>
       <w:r>
-        <w:rPr>
-          <w:rFonts w:ascii="Liberation Serif" w:hAnsi="Liberation Serif"/>
-        </w:rPr>
+        <w:rPr/>
         <w:t>If this restart at all fails, you can also force a restart by rebooting the system (though you should consider this a “last resort” option, as it will mean something has gone wrong with the UCA and should be reported).</w:t>
       </w:r>
     </w:p>
     <w:p>
       <w:pPr>
         <w:pStyle w:val="style2"/>
+        <w:numPr>
+          <w:ilvl w:val="1"/>
+          <w:numId w:val="1"/>
+        </w:numPr>
         <w:widowControl w:val="off"/>
         <w:tabs>
           <w:tab w:leader="none" w:pos="709" w:val="left"/>
@@ -579,7 +657,7 @@
         <w:pStyle w:val="style2"/>
         <w:numPr>
           <w:ilvl w:val="1"/>
-          <w:numId w:val="1"/>
+          <w:numId w:val="2"/>
         </w:numPr>
         <w:pageBreakBefore/>
       </w:pPr>
@@ -592,7 +670,7 @@
     </w:p>
     <w:p>
       <w:pPr>
-        <w:pStyle w:val="style21"/>
+        <w:pStyle w:val="style20"/>
       </w:pPr>
       <w:r>
         <w:rPr>
@@ -605,6 +683,7 @@
       <w:hyperlink r:id="rId7">
         <w:r>
           <w:rPr>
+            <w:rStyle w:val="style18"/>
             <w:u w:val="none"/>
             <w:b w:val="off"/>
             <w:bCs w:val="off"/>
@@ -624,7 +703,7 @@
     </w:p>
     <w:p>
       <w:pPr>
-        <w:pStyle w:val="style21"/>
+        <w:pStyle w:val="style20"/>
       </w:pPr>
       <w:r>
         <w:rPr>
@@ -633,9 +712,12 @@
           <w:bCs w:val="off"/>
         </w:rPr>
         <w:t>PLEASE NOTE: Changes made in the staging environment will affect the production environment. Take care while testing.</w:t>
+      </w:r>
+      <w:r>
+        <w:rPr/>
         <w:drawing>
           <wp:inline distB="0" distL="0" distR="0" distT="0">
-            <wp:extent cx="5179060" cy="3378200"/>
+            <wp:extent cx="5179060" cy="3377565"/>
             <wp:effectExtent b="0" l="0" r="0" t="0"/>
             <wp:docPr descr="A description..." id="1" name="Picture"/>
             <wp:cNvGraphicFramePr>
@@ -660,7 +742,7 @@
                   <pic:spPr bwMode="auto">
                     <a:xfrm>
                       <a:off x="0" y="0"/>
-                      <a:ext cx="5179060" cy="3378200"/>
+                      <a:ext cx="5179060" cy="3377565"/>
                     </a:xfrm>
                     <a:prstGeom prst="rect">
                       <a:avLst/>
@@ -682,7 +764,7 @@
     </w:p>
     <w:p>
       <w:pPr>
-        <w:pStyle w:val="style21"/>
+        <w:pStyle w:val="style20"/>
       </w:pPr>
       <w:r>
         <w:rPr>
@@ -698,7 +780,7 @@
         <w:pStyle w:val="style3"/>
         <w:numPr>
           <w:ilvl w:val="2"/>
-          <w:numId w:val="1"/>
+          <w:numId w:val="2"/>
         </w:numPr>
       </w:pPr>
       <w:r>
@@ -712,10 +794,10 @@
     </w:p>
     <w:p>
       <w:pPr>
-        <w:pStyle w:val="style21"/>
+        <w:pStyle w:val="style20"/>
         <w:numPr>
           <w:ilvl w:val="0"/>
-          <w:numId w:val="2"/>
+          <w:numId w:val="3"/>
         </w:numPr>
       </w:pPr>
       <w:r>
@@ -729,19 +811,10 @@
     </w:p>
     <w:p>
       <w:pPr>
-        <w:pStyle w:val="style21"/>
-        <w:numPr>
-          <w:ilvl w:val="0"/>
-          <w:numId w:val="2"/>
-        </w:numPr>
-      </w:pPr>
-      <w:r>
-        <w:rPr>
-          <w:u w:val="none"/>
-          <w:b w:val="off"/>
-          <w:bCs w:val="off"/>
-        </w:rPr>
-        <w:t>Click “Perform Setup”.</w:t>
+        <w:pStyle w:val="style20"/>
+      </w:pPr>
+      <w:r>
+        <w:rPr/>
         <w:drawing>
           <wp:inline distB="0" distL="0" distR="0" distT="0">
             <wp:extent cx="3382645" cy="2178050"/>
@@ -791,10 +864,10 @@
     </w:p>
     <w:p>
       <w:pPr>
-        <w:pStyle w:val="style21"/>
+        <w:pStyle w:val="style20"/>
         <w:numPr>
           <w:ilvl w:val="0"/>
-          <w:numId w:val="2"/>
+          <w:numId w:val="3"/>
         </w:numPr>
       </w:pPr>
       <w:r>
@@ -803,15 +876,15 @@
           <w:b w:val="off"/>
           <w:bCs w:val="off"/>
         </w:rPr>
-        <w:t>Watch the “Operation Status” field to verify that the Reboot command was sent and consumed.</w:t>
-      </w:r>
-    </w:p>
-    <w:p>
-      <w:pPr>
-        <w:pStyle w:val="style21"/>
+        <w:t>Click “Perform Setup”.</w:t>
+      </w:r>
+    </w:p>
+    <w:p>
+      <w:pPr>
+        <w:pStyle w:val="style20"/>
         <w:numPr>
           <w:ilvl w:val="0"/>
-          <w:numId w:val="2"/>
+          <w:numId w:val="3"/>
         </w:numPr>
       </w:pPr>
       <w:r>
@@ -820,7 +893,27 @@
           <w:b w:val="off"/>
           <w:bCs w:val="off"/>
         </w:rPr>
+        <w:t>Watch the “Operation Status” field to verify that the Reboot command was sent and consumed.</w:t>
+      </w:r>
+    </w:p>
+    <w:p>
+      <w:pPr>
+        <w:pStyle w:val="style20"/>
+        <w:numPr>
+          <w:ilvl w:val="0"/>
+          <w:numId w:val="3"/>
+        </w:numPr>
+      </w:pPr>
+      <w:r>
+        <w:rPr>
+          <w:u w:val="none"/>
+          <w:b w:val="off"/>
+          <w:bCs w:val="off"/>
+        </w:rPr>
         <w:t>Watch the system you are testing to verify that it is rebooted.</w:t>
+      </w:r>
+      <w:r>
+        <w:rPr/>
         <w:drawing>
           <wp:inline distB="0" distL="0" distR="0" distT="0">
             <wp:extent cx="4686935" cy="1149350"/>
@@ -870,12 +963,24 @@
     </w:p>
     <w:p>
       <w:pPr>
-        <w:pStyle w:val="style21"/>
+        <w:pStyle w:val="style20"/>
         <w:spacing w:after="120" w:before="0"/>
       </w:pPr>
       <w:r>
         <w:rPr/>
       </w:r>
+    </w:p>
+    <w:p>
+      <w:pPr>
+        <w:sectPr>
+          <w:formProt w:val="off"/>
+          <w:pgSz w:h="16838" w:w="11906"/>
+          <w:docGrid w:charSpace="0" w:linePitch="240" w:type="default"/>
+          <w:textDirection w:val="lrTb"/>
+          <w:type w:val="continuous"/>
+          <w:pgMar w:bottom="1134" w:left="1134" w:right="1134" w:top="1134"/>
+        </w:sectPr>
+      </w:pPr>
     </w:p>
     <w:sectPr>
       <w:formProt w:val="off"/>
@@ -987,13 +1092,104 @@
   <w:abstractNum w:abstractNumId="2">
     <w:lvl w:ilvl="0">
       <w:start w:val="1"/>
+      <w:numFmt w:val="none"/>
+      <w:lvlJc w:val="left"/>
+      <w:suff w:val="nothing"/>
+      <w:lvlText w:val=""/>
+      <w:pPr>
+        <w:ind w:hanging="432" w:left="432"/>
+      </w:pPr>
+    </w:lvl>
+    <w:lvl w:ilvl="1">
+      <w:start w:val="1"/>
+      <w:numFmt w:val="none"/>
+      <w:lvlJc w:val="left"/>
+      <w:suff w:val="nothing"/>
+      <w:lvlText w:val=""/>
+      <w:pPr>
+        <w:ind w:hanging="576" w:left="576"/>
+      </w:pPr>
+    </w:lvl>
+    <w:lvl w:ilvl="2">
+      <w:start w:val="1"/>
+      <w:numFmt w:val="none"/>
+      <w:lvlJc w:val="left"/>
+      <w:suff w:val="nothing"/>
+      <w:lvlText w:val=""/>
+      <w:pPr>
+        <w:ind w:hanging="720" w:left="720"/>
+      </w:pPr>
+    </w:lvl>
+    <w:lvl w:ilvl="3">
+      <w:start w:val="1"/>
+      <w:numFmt w:val="none"/>
+      <w:lvlJc w:val="left"/>
+      <w:suff w:val="nothing"/>
+      <w:lvlText w:val=""/>
+      <w:pPr>
+        <w:ind w:hanging="864" w:left="864"/>
+      </w:pPr>
+    </w:lvl>
+    <w:lvl w:ilvl="4">
+      <w:start w:val="1"/>
+      <w:numFmt w:val="none"/>
+      <w:lvlJc w:val="left"/>
+      <w:suff w:val="nothing"/>
+      <w:lvlText w:val=""/>
+      <w:pPr>
+        <w:ind w:hanging="1008" w:left="1008"/>
+      </w:pPr>
+    </w:lvl>
+    <w:lvl w:ilvl="5">
+      <w:start w:val="1"/>
+      <w:numFmt w:val="none"/>
+      <w:lvlJc w:val="left"/>
+      <w:suff w:val="nothing"/>
+      <w:lvlText w:val=""/>
+      <w:pPr>
+        <w:ind w:hanging="1152" w:left="1152"/>
+      </w:pPr>
+    </w:lvl>
+    <w:lvl w:ilvl="6">
+      <w:start w:val="1"/>
+      <w:numFmt w:val="none"/>
+      <w:lvlJc w:val="left"/>
+      <w:suff w:val="nothing"/>
+      <w:lvlText w:val=""/>
+      <w:pPr>
+        <w:ind w:hanging="1296" w:left="1296"/>
+      </w:pPr>
+    </w:lvl>
+    <w:lvl w:ilvl="7">
+      <w:start w:val="1"/>
+      <w:numFmt w:val="none"/>
+      <w:lvlJc w:val="left"/>
+      <w:suff w:val="nothing"/>
+      <w:lvlText w:val=""/>
+      <w:pPr>
+        <w:ind w:hanging="1440" w:left="1440"/>
+      </w:pPr>
+    </w:lvl>
+    <w:lvl w:ilvl="8">
+      <w:start w:val="1"/>
+      <w:numFmt w:val="none"/>
+      <w:lvlJc w:val="left"/>
+      <w:suff w:val="nothing"/>
+      <w:lvlText w:val=""/>
+      <w:pPr>
+        <w:ind w:hanging="1584" w:left="1584"/>
+      </w:pPr>
+    </w:lvl>
+  </w:abstractNum>
+  <w:abstractNum w:abstractNumId="3">
+    <w:lvl w:ilvl="0">
+      <w:start w:val="1"/>
       <w:numFmt w:val="decimal"/>
       <w:lvlJc w:val="left"/>
       <w:lvlText w:val="%1."/>
       <w:pPr>
         <w:ind w:hanging="360" w:left="720"/>
       </w:pPr>
-      <w:rPr/>
     </w:lvl>
     <w:lvl w:ilvl="1">
       <w:start w:val="1"/>
@@ -1003,77 +1199,69 @@
       <w:pPr>
         <w:ind w:hanging="360" w:left="1080"/>
       </w:pPr>
-      <w:rPr/>
     </w:lvl>
     <w:lvl w:ilvl="2">
       <w:start w:val="1"/>
       <w:numFmt w:val="decimal"/>
       <w:lvlJc w:val="left"/>
-      <w:lvlText w:val="%3."/>
+      <w:lvlText w:val="%2.%3."/>
       <w:pPr>
         <w:ind w:hanging="360" w:left="1440"/>
       </w:pPr>
-      <w:rPr/>
     </w:lvl>
     <w:lvl w:ilvl="3">
       <w:start w:val="1"/>
       <w:numFmt w:val="decimal"/>
       <w:lvlJc w:val="left"/>
-      <w:lvlText w:val="%4."/>
+      <w:lvlText w:val="%2.%3.%4."/>
       <w:pPr>
         <w:ind w:hanging="360" w:left="1800"/>
       </w:pPr>
-      <w:rPr/>
     </w:lvl>
     <w:lvl w:ilvl="4">
       <w:start w:val="1"/>
       <w:numFmt w:val="decimal"/>
       <w:lvlJc w:val="left"/>
-      <w:lvlText w:val="%5."/>
+      <w:lvlText w:val="%2.%3.%4.%5."/>
       <w:pPr>
         <w:ind w:hanging="360" w:left="2160"/>
       </w:pPr>
-      <w:rPr/>
     </w:lvl>
     <w:lvl w:ilvl="5">
       <w:start w:val="1"/>
       <w:numFmt w:val="decimal"/>
       <w:lvlJc w:val="left"/>
-      <w:lvlText w:val="%6."/>
+      <w:lvlText w:val="%2.%3.%4.%5.%6."/>
       <w:pPr>
         <w:ind w:hanging="360" w:left="2520"/>
       </w:pPr>
-      <w:rPr/>
     </w:lvl>
     <w:lvl w:ilvl="6">
       <w:start w:val="1"/>
       <w:numFmt w:val="decimal"/>
       <w:lvlJc w:val="left"/>
-      <w:lvlText w:val="%7."/>
+      <w:lvlText w:val="%2.%3.%4.%5.%6.%7."/>
       <w:pPr>
         <w:ind w:hanging="360" w:left="2880"/>
       </w:pPr>
-      <w:rPr/>
     </w:lvl>
     <w:lvl w:ilvl="7">
       <w:start w:val="1"/>
       <w:numFmt w:val="decimal"/>
       <w:lvlJc w:val="left"/>
-      <w:lvlText w:val="%8."/>
+      <w:lvlText w:val="%2.%3.%4.%5.%6.%7.%8."/>
       <w:pPr>
         <w:ind w:hanging="360" w:left="3240"/>
       </w:pPr>
-      <w:rPr/>
     </w:lvl>
     <w:lvl w:ilvl="8">
       <w:start w:val="1"/>
       <w:numFmt w:val="decimal"/>
       <w:lvlJc w:val="left"/>
-      <w:lvlText w:val="%9."/>
+      <w:lvlText w:val="%2.%3.%4.%5.%6.%7.%8.%9."/>
       <w:pPr>
         <w:ind w:hanging="360" w:left="3600"/>
       </w:pPr>
-      <w:rPr/>
     </w:lvl>
   </w:abstractNum>
   <w:num w:numId="1">
@@ -1081,6 +1269,9 @@
   </w:num>
   <w:num w:numId="2">
     <w:abstractNumId w:val="2"/>
+  </w:num>
+  <w:num w:numId="3">
+    <w:abstractNumId w:val="3"/>
   </w:num>
 </w:numbering>
 </file>
@@ -1107,15 +1298,9 @@
   </w:style>
   <w:style w:styleId="style1" w:type="paragraph">
     <w:name w:val="Heading 1"/>
-    <w:basedOn w:val="style20"/>
-    <w:next w:val="style21"/>
-    <w:pPr>
-      <w:outlineLvl w:val="0"/>
-      <w:numPr>
-        <w:ilvl w:val="0"/>
-        <w:numId w:val="1"/>
-      </w:numPr>
-    </w:pPr>
+    <w:basedOn w:val="style19"/>
+    <w:next w:val="style20"/>
+    <w:pPr/>
     <w:rPr>
       <w:sz w:val="32"/>
       <w:b/>
@@ -1125,8 +1310,8 @@
   </w:style>
   <w:style w:styleId="style2" w:type="paragraph">
     <w:name w:val="Heading 2"/>
-    <w:basedOn w:val="style20"/>
-    <w:next w:val="style21"/>
+    <w:basedOn w:val="style19"/>
+    <w:next w:val="style20"/>
     <w:pPr>
       <w:outlineLvl w:val="1"/>
       <w:numPr>
@@ -1145,8 +1330,8 @@
   </w:style>
   <w:style w:styleId="style3" w:type="paragraph">
     <w:name w:val="Heading 3"/>
-    <w:basedOn w:val="style20"/>
-    <w:next w:val="style21"/>
+    <w:basedOn w:val="style19"/>
+    <w:next w:val="style20"/>
     <w:pPr>
       <w:outlineLvl w:val="2"/>
       <w:numPr>
@@ -1191,15 +1376,10 @@
       <w:lang w:bidi="en-US" w:eastAsia="en-US" w:val="en-US"/>
     </w:rPr>
   </w:style>
-  <w:style w:styleId="style19" w:type="character">
-    <w:name w:val="Numbering Symbols"/>
-    <w:next w:val="style19"/>
-    <w:rPr/>
-  </w:style>
-  <w:style w:styleId="style20" w:type="paragraph">
+  <w:style w:styleId="style19" w:type="paragraph">
     <w:name w:val="Heading"/>
     <w:basedOn w:val="style0"/>
-    <w:next w:val="style21"/>
+    <w:next w:val="style20"/>
     <w:pPr>
       <w:keepNext/>
       <w:spacing w:after="120" w:before="240"/>
@@ -1210,28 +1390,28 @@
       <w:rFonts w:ascii="Liberation Sans" w:cs="Lohit Devanagari" w:eastAsia="WenQuanYi Micro Hei" w:hAnsi="Liberation Sans"/>
     </w:rPr>
   </w:style>
-  <w:style w:styleId="style21" w:type="paragraph">
+  <w:style w:styleId="style20" w:type="paragraph">
     <w:name w:val="Text body"/>
     <w:basedOn w:val="style0"/>
-    <w:next w:val="style21"/>
+    <w:next w:val="style20"/>
     <w:pPr>
       <w:spacing w:after="120" w:before="0"/>
     </w:pPr>
     <w:rPr/>
   </w:style>
-  <w:style w:styleId="style22" w:type="paragraph">
+  <w:style w:styleId="style21" w:type="paragraph">
     <w:name w:val="List"/>
-    <w:basedOn w:val="style21"/>
-    <w:next w:val="style22"/>
+    <w:basedOn w:val="style20"/>
+    <w:next w:val="style21"/>
     <w:pPr/>
     <w:rPr>
       <w:rFonts w:cs="Lohit Devanagari"/>
     </w:rPr>
   </w:style>
-  <w:style w:styleId="style23" w:type="paragraph">
+  <w:style w:styleId="style22" w:type="paragraph">
     <w:name w:val="Caption"/>
     <w:basedOn w:val="style0"/>
-    <w:next w:val="style23"/>
+    <w:next w:val="style22"/>
     <w:pPr>
       <w:suppressLineNumbers/>
       <w:spacing w:after="120" w:before="120"/>
@@ -1244,10 +1424,10 @@
       <w:rFonts w:cs="Lohit Devanagari"/>
     </w:rPr>
   </w:style>
-  <w:style w:styleId="style24" w:type="paragraph">
+  <w:style w:styleId="style23" w:type="paragraph">
     <w:name w:val="Index"/>
     <w:basedOn w:val="style0"/>
-    <w:next w:val="style24"/>
+    <w:next w:val="style23"/>
     <w:pPr>
       <w:suppressLineNumbers/>
     </w:pPr>
@@ -1255,10 +1435,10 @@
       <w:rFonts w:cs="Lohit Devanagari"/>
     </w:rPr>
   </w:style>
-  <w:style w:styleId="style25" w:type="paragraph">
+  <w:style w:styleId="style24" w:type="paragraph">
     <w:name w:val="Contents Heading"/>
-    <w:basedOn w:val="style20"/>
-    <w:next w:val="style25"/>
+    <w:basedOn w:val="style19"/>
+    <w:next w:val="style24"/>
     <w:pPr>
       <w:ind w:hanging="0" w:left="0" w:right="0"/>
       <w:suppressLineNumbers/>
@@ -1270,10 +1450,10 @@
       <w:bCs/>
     </w:rPr>
   </w:style>
-  <w:style w:styleId="style26" w:type="paragraph">
+  <w:style w:styleId="style25" w:type="paragraph">
     <w:name w:val="Contents 1"/>
-    <w:basedOn w:val="style24"/>
-    <w:next w:val="style26"/>
+    <w:basedOn w:val="style23"/>
+    <w:next w:val="style25"/>
     <w:pPr>
       <w:tabs>
         <w:tab w:leader="dot" w:pos="9638" w:val="right"/>
@@ -1282,25 +1462,25 @@
     </w:pPr>
     <w:rPr/>
   </w:style>
-  <w:style w:styleId="style27" w:type="paragraph">
+  <w:style w:styleId="style26" w:type="paragraph">
     <w:name w:val="Contents 2"/>
-    <w:basedOn w:val="style24"/>
-    <w:next w:val="style27"/>
+    <w:basedOn w:val="style23"/>
+    <w:next w:val="style26"/>
     <w:pPr>
       <w:tabs>
-        <w:tab w:leader="dot" w:pos="9638" w:val="right"/>
+        <w:tab w:leader="dot" w:pos="9921" w:val="right"/>
       </w:tabs>
       <w:ind w:hanging="0" w:left="283" w:right="0"/>
     </w:pPr>
     <w:rPr/>
   </w:style>
-  <w:style w:styleId="style28" w:type="paragraph">
+  <w:style w:styleId="style27" w:type="paragraph">
     <w:name w:val="Contents 3"/>
-    <w:basedOn w:val="style24"/>
-    <w:next w:val="style28"/>
+    <w:basedOn w:val="style23"/>
+    <w:next w:val="style27"/>
     <w:pPr>
       <w:tabs>
-        <w:tab w:leader="dot" w:pos="9638" w:val="right"/>
+        <w:tab w:leader="dot" w:pos="10204" w:val="right"/>
       </w:tabs>
       <w:ind w:hanging="0" w:left="566" w:right="0"/>
     </w:pPr>

</xml_diff>